<commit_message>
update power circuit schemes + small fix
</commit_message>
<xml_diff>
--- a/таблица количества входов-выходов .docx
+++ b/таблица количества входов-выходов .docx
@@ -59,14 +59,10 @@
               <w:t xml:space="preserve">МУ110 </w:t>
             </w:r>
             <w:r>
-              <w:rPr>
-                <w:highlight w:val="yellow"/>
-              </w:rPr>
               <w:t>8</w:t>
             </w:r>
             <w:r>
               <w:rPr>
-                <w:highlight w:val="yellow"/>
                 <w:lang w:val="en-US"/>
               </w:rPr>
               <w:t>k</w:t>
@@ -278,8 +274,6 @@
               </w:rPr>
               <w:t xml:space="preserve"> (1)</w:t>
             </w:r>
-            <w:bookmarkStart w:id="0" w:name="_GoBack"/>
-            <w:bookmarkEnd w:id="0"/>
           </w:p>
         </w:tc>
         <w:tc>
@@ -310,7 +304,10 @@
         </w:tc>
       </w:tr>
     </w:tbl>
-    <w:p/>
+    <w:p>
+      <w:bookmarkStart w:id="0" w:name="_GoBack"/>
+      <w:bookmarkEnd w:id="0"/>
+    </w:p>
     <w:sectPr>
       <w:pgSz w:w="16838" w:h="11906" w:orient="landscape"/>
       <w:pgMar w:top="1701" w:right="1134" w:bottom="850" w:left="1134" w:header="708" w:footer="708" w:gutter="0"/>
@@ -1030,7 +1027,7 @@
 </file>
 
 <file path=customXml/itemProps1.xml><?xml version="1.0" encoding="utf-8"?>
-<ds:datastoreItem xmlns:ds="http://schemas.openxmlformats.org/officeDocument/2006/customXml" ds:itemID="{3650DCEC-76D2-40E6-A1C1-6D9FAF0098AE}">
+<ds:datastoreItem xmlns:ds="http://schemas.openxmlformats.org/officeDocument/2006/customXml" ds:itemID="{90D9EFB1-9831-414C-8166-3CE31C91AA87}">
   <ds:schemaRefs>
     <ds:schemaRef ds:uri="http://schemas.openxmlformats.org/officeDocument/2006/bibliography"/>
   </ds:schemaRefs>

</xml_diff>